<commit_message>
unit testing for adding users
</commit_message>
<xml_diff>
--- a/DocumentationForJSONtoSQL.docx
+++ b/DocumentationForJSONtoSQL.docx
@@ -56,6 +56,11 @@
       </w:hyperlink>
     </w:p>
     <w:p>
+      <w:pPr>
+        <w:rPr>
+          <w:rStyle w:val="Hyperlink"/>
+        </w:rPr>
+      </w:pPr>
       <w:hyperlink r:id="rId6" w:history="1">
         <w:r>
           <w:rPr>
@@ -64,6 +69,11 @@
           <w:t>https://www.mssqltips.com/sqlservertip/5295/different-ways-to-import-json-files-into-sql-server/</w:t>
         </w:r>
       </w:hyperlink>
+    </w:p>
+    <w:p>
+      <w:r>
+        <w:t>https://docs.microsoft.com/en-us/sql/relational-databases/json/convert-json-data-to-rows-and-columns-with-openjson-sql-server?view=sql-server-2017</w:t>
+      </w:r>
       <w:bookmarkStart w:id="0" w:name="_GoBack"/>
       <w:bookmarkEnd w:id="0"/>
     </w:p>

</xml_diff>